<commit_message>
Ajout du cahier des charges
</commit_message>
<xml_diff>
--- a/Infos/CDC/Cahier_des_charges.docx
+++ b/Infos/CDC/Cahier_des_charges.docx
@@ -185,25 +185,7 @@
     </w:p>
     <w:p>
       <w:pPr>
-        <w:pStyle w:val="Subtitle"/>
-        <w:jc w:val="center"/>
-        <w:rPr>
-          <w:rFonts w:ascii="Roboto" w:cs="Roboto" w:eastAsia="Roboto" w:hAnsi="Roboto"/>
-          <w:sz w:val="56"/>
-          <w:szCs w:val="56"/>
-        </w:rPr>
-      </w:pPr>
-      <w:bookmarkStart w:colFirst="0" w:colLast="0" w:name="_ue2o9hygtyry" w:id="4"/>
-      <w:bookmarkEnd w:id="4"/>
-      <w:r>
-        <w:rPr>
-          <w:rtl w:val="0"/>
-        </w:rPr>
-      </w:r>
-    </w:p>
-    <w:p>
-      <w:pPr>
-        <w:pStyle w:val="Subtitle"/>
+        <w:spacing w:line="240" w:lineRule="auto"/>
         <w:jc w:val="center"/>
         <w:rPr>
           <w:rFonts w:ascii="Roboto" w:cs="Roboto" w:eastAsia="Roboto" w:hAnsi="Roboto"/>
@@ -212,6 +194,55 @@
           <w:szCs w:val="56"/>
         </w:rPr>
       </w:pPr>
+      <w:r>
+        <w:rPr>
+          <w:rtl w:val="0"/>
+        </w:rPr>
+      </w:r>
+    </w:p>
+    <w:p>
+      <w:pPr>
+        <w:pStyle w:val="Subtitle"/>
+        <w:jc w:val="center"/>
+        <w:rPr>
+          <w:rFonts w:ascii="Roboto" w:cs="Roboto" w:eastAsia="Roboto" w:hAnsi="Roboto"/>
+          <w:sz w:val="56"/>
+          <w:szCs w:val="56"/>
+        </w:rPr>
+      </w:pPr>
+      <w:bookmarkStart w:colFirst="0" w:colLast="0" w:name="_ue2o9hygtyry" w:id="4"/>
+      <w:bookmarkEnd w:id="4"/>
+      <w:r>
+        <w:rPr>
+          <w:rFonts w:ascii="Roboto" w:cs="Roboto" w:eastAsia="Roboto" w:hAnsi="Roboto"/>
+          <w:sz w:val="56"/>
+          <w:szCs w:val="56"/>
+          <w:rtl w:val="0"/>
+        </w:rPr>
+        <w:t xml:space="preserve">FSJS 36</w:t>
+      </w:r>
+    </w:p>
+    <w:p>
+      <w:pPr>
+        <w:rPr/>
+      </w:pPr>
+      <w:r>
+        <w:rPr>
+          <w:rtl w:val="0"/>
+        </w:rPr>
+      </w:r>
+    </w:p>
+    <w:p>
+      <w:pPr>
+        <w:pStyle w:val="Subtitle"/>
+        <w:jc w:val="center"/>
+        <w:rPr>
+          <w:rFonts w:ascii="Roboto" w:cs="Roboto" w:eastAsia="Roboto" w:hAnsi="Roboto"/>
+          <w:color w:val="008575"/>
+          <w:sz w:val="56"/>
+          <w:szCs w:val="56"/>
+        </w:rPr>
+      </w:pPr>
       <w:bookmarkStart w:colFirst="0" w:colLast="0" w:name="_6b0fdka2xxh7" w:id="5"/>
       <w:bookmarkEnd w:id="5"/>
       <w:r>
@@ -223,22 +254,6 @@
         </w:rPr>
         <w:t xml:space="preserve">25.05.2024</w:t>
       </w:r>
-      <w:r>
-        <w:rPr>
-          <w:rtl w:val="0"/>
-        </w:rPr>
-      </w:r>
-    </w:p>
-    <w:p>
-      <w:pPr>
-        <w:spacing w:line="240" w:lineRule="auto"/>
-        <w:rPr>
-          <w:rFonts w:ascii="Roboto" w:cs="Roboto" w:eastAsia="Roboto" w:hAnsi="Roboto"/>
-          <w:color w:val="008575"/>
-          <w:sz w:val="32"/>
-          <w:szCs w:val="32"/>
-        </w:rPr>
-      </w:pPr>
       <w:r>
         <w:rPr>
           <w:rtl w:val="0"/>
@@ -329,32 +344,7 @@
     </w:p>
     <w:p>
       <w:pPr>
-        <w:pageBreakBefore w:val="0"/>
-        <w:pBdr>
-          <w:top w:space="0" w:sz="0" w:val="nil"/>
-          <w:left w:space="0" w:sz="0" w:val="nil"/>
-          <w:bottom w:space="0" w:sz="0" w:val="nil"/>
-          <w:right w:space="0" w:sz="0" w:val="nil"/>
-          <w:between w:space="0" w:sz="0" w:val="nil"/>
-        </w:pBdr>
-        <w:shd w:fill="auto" w:val="clear"/>
-        <w:rPr>
-          <w:rFonts w:ascii="Roboto" w:cs="Roboto" w:eastAsia="Roboto" w:hAnsi="Roboto"/>
-          <w:b w:val="1"/>
-          <w:color w:val="000000"/>
-          <w:sz w:val="36"/>
-          <w:szCs w:val="36"/>
-        </w:rPr>
-      </w:pPr>
-      <w:r>
-        <w:rPr>
-          <w:rtl w:val="0"/>
-        </w:rPr>
-      </w:r>
-    </w:p>
-    <w:p>
-      <w:pPr>
-        <w:ind w:left="720" w:firstLine="0"/>
+        <w:ind w:left="0" w:firstLine="0"/>
         <w:rPr>
           <w:rFonts w:ascii="Roboto" w:cs="Roboto" w:eastAsia="Roboto" w:hAnsi="Roboto"/>
           <w:color w:val="000000"/>
@@ -5209,12 +5199,12 @@
           <wp:inline distB="114300" distT="114300" distL="114300" distR="114300">
             <wp:extent cx="5943600" cy="2082800"/>
             <wp:effectExtent b="0" l="0" r="0" t="0"/>
-            <wp:docPr id="4" name="image8.jpg"/>
+            <wp:docPr id="4" name="image7.jpg"/>
             <a:graphic>
               <a:graphicData uri="http://schemas.openxmlformats.org/drawingml/2006/picture">
                 <pic:pic>
                   <pic:nvPicPr>
-                    <pic:cNvPr id="0" name="image8.jpg"/>
+                    <pic:cNvPr id="0" name="image7.jpg"/>
                     <pic:cNvPicPr preferRelativeResize="0"/>
                   </pic:nvPicPr>
                   <pic:blipFill>
@@ -14459,12 +14449,12 @@
           <wp:inline distB="114300" distT="114300" distL="114300" distR="114300">
             <wp:extent cx="6677025" cy="3562350"/>
             <wp:effectExtent b="0" l="0" r="0" t="0"/>
-            <wp:docPr id="5" name="image9.jpg"/>
+            <wp:docPr id="5" name="image8.jpg"/>
             <a:graphic>
               <a:graphicData uri="http://schemas.openxmlformats.org/drawingml/2006/picture">
                 <pic:pic>
                   <pic:nvPicPr>
-                    <pic:cNvPr id="0" name="image9.jpg"/>
+                    <pic:cNvPr id="0" name="image8.jpg"/>
                     <pic:cNvPicPr preferRelativeResize="0"/>
                   </pic:nvPicPr>
                   <pic:blipFill>
@@ -14823,12 +14813,12 @@
           <wp:inline distB="114300" distT="114300" distL="114300" distR="114300">
             <wp:extent cx="5943600" cy="1320800"/>
             <wp:effectExtent b="0" l="0" r="0" t="0"/>
-            <wp:docPr id="3" name="image1.jpg"/>
+            <wp:docPr id="3" name="image4.jpg"/>
             <a:graphic>
               <a:graphicData uri="http://schemas.openxmlformats.org/drawingml/2006/picture">
                 <pic:pic>
                   <pic:nvPicPr>
-                    <pic:cNvPr id="0" name="image1.jpg"/>
+                    <pic:cNvPr id="0" name="image4.jpg"/>
                     <pic:cNvPicPr preferRelativeResize="0"/>
                   </pic:nvPicPr>
                   <pic:blipFill>
@@ -14925,12 +14915,12 @@
           <wp:inline distB="114300" distT="114300" distL="114300" distR="114300">
             <wp:extent cx="5943600" cy="1917700"/>
             <wp:effectExtent b="0" l="0" r="0" t="0"/>
-            <wp:docPr id="6" name="image2.jpg"/>
+            <wp:docPr id="6" name="image1.jpg"/>
             <a:graphic>
               <a:graphicData uri="http://schemas.openxmlformats.org/drawingml/2006/picture">
                 <pic:pic>
                   <pic:nvPicPr>
-                    <pic:cNvPr id="0" name="image2.jpg"/>
+                    <pic:cNvPr id="0" name="image1.jpg"/>
                     <pic:cNvPicPr preferRelativeResize="0"/>
                   </pic:nvPicPr>
                   <pic:blipFill>
@@ -15010,12 +15000,12 @@
           <wp:inline distB="114300" distT="114300" distL="114300" distR="114300">
             <wp:extent cx="5943600" cy="1828800"/>
             <wp:effectExtent b="0" l="0" r="0" t="0"/>
-            <wp:docPr id="2" name="image3.jpg"/>
+            <wp:docPr id="2" name="image5.jpg"/>
             <a:graphic>
               <a:graphicData uri="http://schemas.openxmlformats.org/drawingml/2006/picture">
                 <pic:pic>
                   <pic:nvPicPr>
-                    <pic:cNvPr id="0" name="image3.jpg"/>
+                    <pic:cNvPr id="0" name="image5.jpg"/>
                     <pic:cNvPicPr preferRelativeResize="0"/>
                   </pic:nvPicPr>
                   <pic:blipFill>
@@ -15095,12 +15085,12 @@
           <wp:inline distB="114300" distT="114300" distL="114300" distR="114300">
             <wp:extent cx="5943600" cy="1892300"/>
             <wp:effectExtent b="0" l="0" r="0" t="0"/>
-            <wp:docPr id="1" name="image4.jpg"/>
+            <wp:docPr id="1" name="image3.jpg"/>
             <a:graphic>
               <a:graphicData uri="http://schemas.openxmlformats.org/drawingml/2006/picture">
                 <pic:pic>
                   <pic:nvPicPr>
-                    <pic:cNvPr id="0" name="image4.jpg"/>
+                    <pic:cNvPr id="0" name="image3.jpg"/>
                     <pic:cNvPicPr preferRelativeResize="0"/>
                   </pic:nvPicPr>
                   <pic:blipFill>
@@ -15238,12 +15228,12 @@
           <wp:inline distB="114300" distT="114300" distL="114300" distR="114300">
             <wp:extent cx="5943600" cy="2349500"/>
             <wp:effectExtent b="0" l="0" r="0" t="0"/>
-            <wp:docPr id="9" name="image5.jpg"/>
+            <wp:docPr id="9" name="image9.jpg"/>
             <a:graphic>
               <a:graphicData uri="http://schemas.openxmlformats.org/drawingml/2006/picture">
                 <pic:pic>
                   <pic:nvPicPr>
-                    <pic:cNvPr id="0" name="image5.jpg"/>
+                    <pic:cNvPr id="0" name="image9.jpg"/>
                     <pic:cNvPicPr preferRelativeResize="0"/>
                   </pic:nvPicPr>
                   <pic:blipFill>
@@ -15548,12 +15538,12 @@
           <wp:inline distB="114300" distT="114300" distL="114300" distR="114300">
             <wp:extent cx="5943600" cy="3390900"/>
             <wp:effectExtent b="0" l="0" r="0" t="0"/>
-            <wp:docPr id="8" name="image7.jpg"/>
+            <wp:docPr id="8" name="image6.jpg"/>
             <a:graphic>
               <a:graphicData uri="http://schemas.openxmlformats.org/drawingml/2006/picture">
                 <pic:pic>
                   <pic:nvPicPr>
-                    <pic:cNvPr id="0" name="image7.jpg"/>
+                    <pic:cNvPr id="0" name="image6.jpg"/>
                     <pic:cNvPicPr preferRelativeResize="0"/>
                   </pic:nvPicPr>
                   <pic:blipFill>
@@ -15808,12 +15798,12 @@
           <wp:inline distB="114300" distT="114300" distL="114300" distR="114300">
             <wp:extent cx="5943600" cy="3378200"/>
             <wp:effectExtent b="0" l="0" r="0" t="0"/>
-            <wp:docPr id="7" name="image6.jpg"/>
+            <wp:docPr id="7" name="image2.jpg"/>
             <a:graphic>
               <a:graphicData uri="http://schemas.openxmlformats.org/drawingml/2006/picture">
                 <pic:pic>
                   <pic:nvPicPr>
-                    <pic:cNvPr id="0" name="image6.jpg"/>
+                    <pic:cNvPr id="0" name="image2.jpg"/>
                     <pic:cNvPicPr preferRelativeResize="0"/>
                   </pic:nvPicPr>
                   <pic:blipFill>

</xml_diff>